<commit_message>
Thay đổi file Word. Link trong file URLs.txt
</commit_message>
<xml_diff>
--- a/N7_Nguyen_Minh_Tu_copy.docx
+++ b/N7_Nguyen_Minh_Tu_copy.docx
@@ -2745,6 +2745,7 @@
     </w:p>
     <w:p>
       <w:pPr>
+        <w:ind w:left="360"/>
         <w:rPr>
           <w:sz w:val="30"/>
           <w:szCs w:val="30"/>
@@ -2775,6 +2776,7 @@
     </w:p>
     <w:p>
       <w:pPr>
+        <w:ind w:left="360"/>
         <w:rPr>
           <w:sz w:val="30"/>
           <w:szCs w:val="30"/>
@@ -2805,6 +2807,7 @@
     </w:p>
     <w:p>
       <w:pPr>
+        <w:ind w:left="360"/>
         <w:rPr>
           <w:sz w:val="30"/>
           <w:szCs w:val="30"/>
@@ -2835,6 +2838,7 @@
     </w:p>
     <w:p>
       <w:pPr>
+        <w:ind w:left="360"/>
         <w:rPr>
           <w:sz w:val="30"/>
           <w:szCs w:val="30"/>
@@ -2880,6 +2884,7 @@
     </w:p>
     <w:p>
       <w:pPr>
+        <w:ind w:left="360"/>
         <w:rPr>
           <w:sz w:val="30"/>
           <w:szCs w:val="30"/>
@@ -2910,6 +2915,7 @@
     </w:p>
     <w:p>
       <w:pPr>
+        <w:ind w:left="360"/>
         <w:rPr>
           <w:sz w:val="30"/>
           <w:szCs w:val="30"/>
@@ -2986,6 +2992,7 @@
     </w:p>
     <w:p>
       <w:pPr>
+        <w:ind w:left="360"/>
         <w:rPr>
           <w:sz w:val="30"/>
           <w:szCs w:val="30"/>
@@ -3016,17 +3023,18 @@
     </w:p>
     <w:p>
       <w:pPr>
-        <w:rPr>
-          <w:sz w:val="30"/>
-          <w:szCs w:val="30"/>
-        </w:rPr>
-      </w:pPr>
-      <w:r>
-        <w:rPr>
-          <w:sz w:val="30"/>
-          <w:szCs w:val="30"/>
-        </w:rPr>
-        <w:t>DonHang(</w:t>
+        <w:ind w:left="360"/>
+        <w:rPr>
+          <w:sz w:val="30"/>
+          <w:szCs w:val="30"/>
+        </w:rPr>
+      </w:pPr>
+      <w:r>
+        <w:rPr>
+          <w:sz w:val="30"/>
+          <w:szCs w:val="30"/>
+        </w:rPr>
+        <w:t>HoaDon(</w:t>
       </w:r>
       <w:r>
         <w:rPr>
@@ -3034,14 +3042,14 @@
           <w:szCs w:val="30"/>
           <w:u w:val="single"/>
         </w:rPr>
-        <w:t>MaDonHang</w:t>
-      </w:r>
-      <w:r>
-        <w:rPr>
-          <w:sz w:val="30"/>
-          <w:szCs w:val="30"/>
-        </w:rPr>
-        <w:t xml:space="preserve">, ThoiGianCheckIn, </w:t>
+        <w:t>MaHoaDon</w:t>
+      </w:r>
+      <w:r>
+        <w:rPr>
+          <w:sz w:val="30"/>
+          <w:szCs w:val="30"/>
+        </w:rPr>
+        <w:t xml:space="preserve">, ThoiGianCheckIn, Thue, PhuThu, TrangThaiHoaDon, TongTienPhaiThanhToan, </w:t>
       </w:r>
       <w:r>
         <w:rPr>
@@ -3116,22 +3124,38 @@
           <w:sz w:val="30"/>
           <w:szCs w:val="30"/>
         </w:rPr>
+        <w:t xml:space="preserve">, </w:t>
+      </w:r>
+      <w:r>
+        <w:rPr>
+          <w:sz w:val="30"/>
+          <w:szCs w:val="30"/>
+          <w:u w:val="double"/>
+        </w:rPr>
+        <w:t>MaCoupon</w:t>
+      </w:r>
+      <w:r>
+        <w:rPr>
+          <w:sz w:val="30"/>
+          <w:szCs w:val="30"/>
+        </w:rPr>
         <w:t>)</w:t>
       </w:r>
     </w:p>
     <w:p>
       <w:pPr>
-        <w:rPr>
-          <w:sz w:val="30"/>
-          <w:szCs w:val="30"/>
-        </w:rPr>
-      </w:pPr>
-      <w:r>
-        <w:rPr>
-          <w:sz w:val="30"/>
-          <w:szCs w:val="30"/>
-        </w:rPr>
-        <w:t>HoaDon(</w:t>
+        <w:ind w:left="360"/>
+        <w:rPr>
+          <w:sz w:val="30"/>
+          <w:szCs w:val="30"/>
+        </w:rPr>
+      </w:pPr>
+      <w:r>
+        <w:rPr>
+          <w:sz w:val="30"/>
+          <w:szCs w:val="30"/>
+        </w:rPr>
+        <w:t>Coupon(</w:t>
       </w:r>
       <w:r>
         <w:rPr>
@@ -3139,36 +3163,6 @@
           <w:szCs w:val="30"/>
           <w:u w:val="single"/>
         </w:rPr>
-        <w:t>MaHoaDon</w:t>
-      </w:r>
-      <w:r>
-        <w:rPr>
-          <w:sz w:val="30"/>
-          <w:szCs w:val="30"/>
-        </w:rPr>
-        <w:t xml:space="preserve">, SoTienTamTinh, Thue, PhuThu, TrangThaiHoaDon, TongTien, </w:t>
-      </w:r>
-      <w:r>
-        <w:rPr>
-          <w:sz w:val="30"/>
-          <w:szCs w:val="30"/>
-          <w:u w:val="double"/>
-        </w:rPr>
-        <w:t>MaDonHang</w:t>
-      </w:r>
-      <w:r>
-        <w:rPr>
-          <w:sz w:val="30"/>
-          <w:szCs w:val="30"/>
-        </w:rPr>
-        <w:t xml:space="preserve">, </w:t>
-      </w:r>
-      <w:r>
-        <w:rPr>
-          <w:sz w:val="30"/>
-          <w:szCs w:val="30"/>
-          <w:u w:val="double"/>
-        </w:rPr>
         <w:t>MaCoupon</w:t>
       </w:r>
       <w:r>
@@ -3176,22 +3170,23 @@
           <w:sz w:val="30"/>
           <w:szCs w:val="30"/>
         </w:rPr>
-        <w:t>)</w:t>
-      </w:r>
-    </w:p>
-    <w:p>
-      <w:pPr>
-        <w:rPr>
-          <w:sz w:val="30"/>
-          <w:szCs w:val="30"/>
-        </w:rPr>
-      </w:pPr>
-      <w:r>
-        <w:rPr>
-          <w:sz w:val="30"/>
-          <w:szCs w:val="30"/>
-        </w:rPr>
-        <w:t>Coupon(</w:t>
+        <w:t>, PhanTramGiam, SoTienToiThieu, SoTienGiamToiDa, NgayBatDau, NgayKetThuc)</w:t>
+      </w:r>
+    </w:p>
+    <w:p>
+      <w:pPr>
+        <w:ind w:left="360"/>
+        <w:rPr>
+          <w:sz w:val="30"/>
+          <w:szCs w:val="30"/>
+        </w:rPr>
+      </w:pPr>
+      <w:r>
+        <w:rPr>
+          <w:sz w:val="30"/>
+          <w:szCs w:val="30"/>
+        </w:rPr>
+        <w:t>MonAn(</w:t>
       </w:r>
       <w:r>
         <w:rPr>
@@ -3199,29 +3194,30 @@
           <w:szCs w:val="30"/>
           <w:u w:val="single"/>
         </w:rPr>
-        <w:t>MaCoupon</w:t>
-      </w:r>
-      <w:r>
-        <w:rPr>
-          <w:sz w:val="30"/>
-          <w:szCs w:val="30"/>
-        </w:rPr>
-        <w:t>, PhanTramGiam, SoTienToiThieu, SoTienGiamToiDa, NgayBatDau, NgayKetThuc)</w:t>
-      </w:r>
-    </w:p>
-    <w:p>
-      <w:pPr>
-        <w:rPr>
-          <w:sz w:val="30"/>
-          <w:szCs w:val="30"/>
-        </w:rPr>
-      </w:pPr>
-      <w:r>
-        <w:rPr>
-          <w:sz w:val="30"/>
-          <w:szCs w:val="30"/>
-        </w:rPr>
-        <w:t>SuDungCoupon(</w:t>
+        <w:t>MaMonAn</w:t>
+      </w:r>
+      <w:r>
+        <w:rPr>
+          <w:sz w:val="30"/>
+          <w:szCs w:val="30"/>
+        </w:rPr>
+        <w:t>, TenMonAn, GiaTien)</w:t>
+      </w:r>
+    </w:p>
+    <w:p>
+      <w:pPr>
+        <w:ind w:left="360"/>
+        <w:rPr>
+          <w:sz w:val="30"/>
+          <w:szCs w:val="30"/>
+        </w:rPr>
+      </w:pPr>
+      <w:r>
+        <w:rPr>
+          <w:sz w:val="30"/>
+          <w:szCs w:val="30"/>
+        </w:rPr>
+        <w:t>ChiTietDonHang(</w:t>
       </w:r>
       <w:r>
         <w:rPr>
@@ -3229,29 +3225,31 @@
           <w:szCs w:val="30"/>
           <w:u w:val="single"/>
         </w:rPr>
-        <w:t>MaKhachHang, MaCoupon</w:t>
-      </w:r>
-      <w:r>
-        <w:rPr>
-          <w:sz w:val="30"/>
-          <w:szCs w:val="30"/>
-        </w:rPr>
-        <w:t>, NgayApDung)</w:t>
-      </w:r>
-    </w:p>
-    <w:p>
-      <w:pPr>
-        <w:rPr>
-          <w:sz w:val="30"/>
-          <w:szCs w:val="30"/>
-        </w:rPr>
-      </w:pPr>
-      <w:r>
-        <w:rPr>
-          <w:sz w:val="30"/>
-          <w:szCs w:val="30"/>
-        </w:rPr>
-        <w:t>MonAn(</w:t>
+        <w:t>MaDonHang, MaMonAn</w:t>
+      </w:r>
+      <w:r>
+        <w:rPr>
+          <w:sz w:val="30"/>
+          <w:szCs w:val="30"/>
+        </w:rPr>
+        <w:t>, SoLuong)</w:t>
+      </w:r>
+    </w:p>
+    <w:p>
+      <w:pPr>
+        <w:ind w:left="360"/>
+        <w:jc w:val="both"/>
+        <w:rPr>
+          <w:sz w:val="30"/>
+          <w:szCs w:val="30"/>
+        </w:rPr>
+      </w:pPr>
+      <w:r>
+        <w:rPr>
+          <w:sz w:val="30"/>
+          <w:szCs w:val="30"/>
+        </w:rPr>
+        <w:t>Luong(</w:t>
       </w:r>
       <w:r>
         <w:rPr>
@@ -3259,201 +3257,6 @@
           <w:szCs w:val="30"/>
           <w:u w:val="single"/>
         </w:rPr>
-        <w:t>MaMonAn</w:t>
-      </w:r>
-      <w:r>
-        <w:rPr>
-          <w:sz w:val="30"/>
-          <w:szCs w:val="30"/>
-        </w:rPr>
-        <w:t>, TenMonAn, GiaTien)</w:t>
-      </w:r>
-    </w:p>
-    <w:p>
-      <w:pPr>
-        <w:rPr>
-          <w:sz w:val="30"/>
-          <w:szCs w:val="30"/>
-        </w:rPr>
-      </w:pPr>
-      <w:r>
-        <w:rPr>
-          <w:sz w:val="30"/>
-          <w:szCs w:val="30"/>
-        </w:rPr>
-        <w:t>ChiTietDonHang(</w:t>
-      </w:r>
-      <w:r>
-        <w:rPr>
-          <w:sz w:val="30"/>
-          <w:szCs w:val="30"/>
-          <w:u w:val="single"/>
-        </w:rPr>
-        <w:t>MaDonHang, MaMonAn</w:t>
-      </w:r>
-      <w:r>
-        <w:rPr>
-          <w:sz w:val="30"/>
-          <w:szCs w:val="30"/>
-        </w:rPr>
-        <w:t>, SoLuong)</w:t>
-      </w:r>
-    </w:p>
-    <w:p>
-      <w:pPr>
-        <w:rPr>
-          <w:sz w:val="30"/>
-          <w:szCs w:val="30"/>
-        </w:rPr>
-      </w:pPr>
-      <w:r>
-        <w:rPr>
-          <w:sz w:val="30"/>
-          <w:szCs w:val="30"/>
-        </w:rPr>
-        <w:t>NguyenLieu(</w:t>
-      </w:r>
-      <w:r>
-        <w:rPr>
-          <w:sz w:val="30"/>
-          <w:szCs w:val="30"/>
-          <w:u w:val="single"/>
-        </w:rPr>
-        <w:t>MaNguyenLieu</w:t>
-      </w:r>
-      <w:r>
-        <w:rPr>
-          <w:sz w:val="30"/>
-          <w:szCs w:val="30"/>
-        </w:rPr>
-        <w:t>, TenNguyenLieu, DonViTinh, DonGia, SoLuongTon)</w:t>
-      </w:r>
-    </w:p>
-    <w:p>
-      <w:pPr>
-        <w:rPr>
-          <w:sz w:val="30"/>
-          <w:szCs w:val="30"/>
-        </w:rPr>
-      </w:pPr>
-      <w:r>
-        <w:rPr>
-          <w:sz w:val="30"/>
-          <w:szCs w:val="30"/>
-        </w:rPr>
-        <w:t>CongThuc(</w:t>
-      </w:r>
-      <w:r>
-        <w:rPr>
-          <w:sz w:val="30"/>
-          <w:szCs w:val="30"/>
-          <w:u w:val="single"/>
-        </w:rPr>
-        <w:t>MaMonAn, MaNguyenLieu</w:t>
-      </w:r>
-      <w:r>
-        <w:rPr>
-          <w:sz w:val="30"/>
-          <w:szCs w:val="30"/>
-        </w:rPr>
-        <w:t>, SoLuongNguyenLieu)</w:t>
-      </w:r>
-    </w:p>
-    <w:p>
-      <w:pPr>
-        <w:rPr>
-          <w:sz w:val="30"/>
-          <w:szCs w:val="30"/>
-        </w:rPr>
-      </w:pPr>
-      <w:r>
-        <w:rPr>
-          <w:sz w:val="30"/>
-          <w:szCs w:val="30"/>
-        </w:rPr>
-        <w:t>NhaCungCap(</w:t>
-      </w:r>
-      <w:r>
-        <w:rPr>
-          <w:sz w:val="30"/>
-          <w:szCs w:val="30"/>
-          <w:u w:val="single"/>
-        </w:rPr>
-        <w:t>MaNhaCC</w:t>
-      </w:r>
-      <w:r>
-        <w:rPr>
-          <w:sz w:val="30"/>
-          <w:szCs w:val="30"/>
-        </w:rPr>
-        <w:t>, TenNhaCC, SoDienThoai, Email, DiaChi)</w:t>
-      </w:r>
-    </w:p>
-    <w:p>
-      <w:pPr>
-        <w:rPr>
-          <w:sz w:val="30"/>
-          <w:szCs w:val="30"/>
-        </w:rPr>
-      </w:pPr>
-      <w:r>
-        <w:rPr>
-          <w:sz w:val="30"/>
-          <w:szCs w:val="30"/>
-        </w:rPr>
-        <w:t>ChiTieu(</w:t>
-      </w:r>
-      <w:r>
-        <w:rPr>
-          <w:sz w:val="30"/>
-          <w:szCs w:val="30"/>
-          <w:u w:val="single"/>
-        </w:rPr>
-        <w:t>MaNhaCC, MaNguyenLieu, MaNVQuanLy</w:t>
-      </w:r>
-      <w:r>
-        <w:rPr>
-          <w:sz w:val="30"/>
-          <w:szCs w:val="30"/>
-        </w:rPr>
-        <w:t>, SoLuongNhap</w:t>
-      </w:r>
-      <w:r>
-        <w:rPr>
-          <w:sz w:val="30"/>
-          <w:szCs w:val="30"/>
-        </w:rPr>
-        <w:t>, NgayNhap, ThanhTien</w:t>
-      </w:r>
-      <w:r>
-        <w:rPr>
-          <w:sz w:val="30"/>
-          <w:szCs w:val="30"/>
-        </w:rPr>
-        <w:t>)</w:t>
-      </w:r>
-    </w:p>
-    <w:p>
-      <w:pPr>
-        <w:jc w:val="both"/>
-        <w:rPr>
-          <w:sz w:val="30"/>
-          <w:szCs w:val="30"/>
-        </w:rPr>
-      </w:pPr>
-      <w:r>
-        <w:rPr>
-          <w:sz w:val="30"/>
-          <w:szCs w:val="30"/>
-        </w:rPr>
-        <w:t>Luong(</w:t>
-      </w:r>
-      <w:r>
-        <w:rPr>
-          <w:sz w:val="30"/>
-          <w:szCs w:val="30"/>
-          <w:u w:val="single"/>
-        </w:rPr>
         <w:t>ID</w:t>
       </w:r>
       <w:r>
@@ -3461,14 +3264,7 @@
           <w:sz w:val="30"/>
           <w:szCs w:val="30"/>
         </w:rPr>
-        <w:t xml:space="preserve">, </w:t>
-      </w:r>
-      <w:r>
-        <w:rPr>
-          <w:sz w:val="30"/>
-          <w:szCs w:val="30"/>
-        </w:rPr>
-        <w:t xml:space="preserve">NgayBD, NgayKT, NgayNghi, TongTien, </w:t>
+        <w:t xml:space="preserve">, NgayBD, NgayKT, NgayNghi, TongTien, </w:t>
       </w:r>
       <w:r>
         <w:rPr>
@@ -3758,7 +3554,6 @@
           <w:sz w:val="30"/>
           <w:szCs w:val="30"/>
         </w:rPr>
-        <w:lastRenderedPageBreak/>
         <w:t>Giới tính có 3 lựa chọn: nam, nữ và khác</w:t>
       </w:r>
     </w:p>
@@ -6634,12 +6429,19 @@
 </file>
 
 <file path=customXml/item1.xml><?xml version="1.0" encoding="utf-8"?>
-<p:properties xmlns:p="http://schemas.microsoft.com/office/2006/metadata/properties" xmlns:xsi="http://www.w3.org/2001/XMLSchema-instance" xmlns:pc="http://schemas.microsoft.com/office/infopath/2007/PartnerControls">
-  <documentManagement/>
-</p:properties>
+<?mso-contentType ?>
+<FormTemplates xmlns="http://schemas.microsoft.com/sharepoint/v3/contenttype/forms">
+  <Display>DocumentLibraryForm</Display>
+  <Edit>DocumentLibraryForm</Edit>
+  <New>DocumentLibraryForm</New>
+</FormTemplates>
 </file>
 
 <file path=customXml/item2.xml><?xml version="1.0" encoding="utf-8"?>
+<b:Sources xmlns:b="http://schemas.openxmlformats.org/officeDocument/2006/bibliography" xmlns="http://schemas.openxmlformats.org/officeDocument/2006/bibliography" SelectedStyle="\APASixthEditionOfficeOnline.xsl" StyleName="APA" Version="6"/>
+</file>
+
+<file path=customXml/item3.xml><?xml version="1.0" encoding="utf-8"?>
 <ct:contentTypeSchema xmlns:ct="http://schemas.microsoft.com/office/2006/metadata/contentType" xmlns:ma="http://schemas.microsoft.com/office/2006/metadata/properties/metaAttributes" ct:_="" ma:_="" ma:contentTypeName="Document" ma:contentTypeID="0x0101002B989FC9341E8D45A553E70494656DD2" ma:contentTypeVersion="14" ma:contentTypeDescription="Create a new document." ma:contentTypeScope="" ma:versionID="fcebc645bee66f985bf5c60de752479c">
   <xsd:schema xmlns:xsd="http://www.w3.org/2001/XMLSchema" xmlns:xs="http://www.w3.org/2001/XMLSchema" xmlns:p="http://schemas.microsoft.com/office/2006/metadata/properties" xmlns:ns3="fb5ca161-d4b6-4556-8be9-ecab56a1e032" xmlns:ns4="36a2aefa-3f18-45c1-9b17-51fc60826254" targetNamespace="http://schemas.microsoft.com/office/2006/metadata/properties" ma:root="true" ma:fieldsID="616549292d8a1970a8b0843e9eae3cc9" ns3:_="" ns4:_="">
     <xsd:import namespace="fb5ca161-d4b6-4556-8be9-ecab56a1e032"/>
@@ -6868,29 +6670,29 @@
 </ct:contentTypeSchema>
 </file>
 
-<file path=customXml/item3.xml><?xml version="1.0" encoding="utf-8"?>
-<b:Sources xmlns:b="http://schemas.openxmlformats.org/officeDocument/2006/bibliography" xmlns="http://schemas.openxmlformats.org/officeDocument/2006/bibliography" SelectedStyle="\APASixthEditionOfficeOnline.xsl" StyleName="APA" Version="6"/>
-</file>
-
 <file path=customXml/item4.xml><?xml version="1.0" encoding="utf-8"?>
-<?mso-contentType ?>
-<FormTemplates xmlns="http://schemas.microsoft.com/sharepoint/v3/contenttype/forms">
-  <Display>DocumentLibraryForm</Display>
-  <Edit>DocumentLibraryForm</Edit>
-  <New>DocumentLibraryForm</New>
-</FormTemplates>
+<p:properties xmlns:p="http://schemas.microsoft.com/office/2006/metadata/properties" xmlns:xsi="http://www.w3.org/2001/XMLSchema-instance" xmlns:pc="http://schemas.microsoft.com/office/infopath/2007/PartnerControls">
+  <documentManagement/>
+</p:properties>
 </file>
 
 <file path=customXml/itemProps1.xml><?xml version="1.0" encoding="utf-8"?>
-<ds:datastoreItem xmlns:ds="http://schemas.openxmlformats.org/officeDocument/2006/customXml" ds:itemID="{4D282D3A-0041-4318-902F-DA2E56C8F3C7}">
+<ds:datastoreItem xmlns:ds="http://schemas.openxmlformats.org/officeDocument/2006/customXml" ds:itemID="{47D05515-80D8-40FC-BC66-67CA2C6CDB2A}">
   <ds:schemaRefs>
-    <ds:schemaRef ds:uri="http://schemas.microsoft.com/office/2006/metadata/properties"/>
-    <ds:schemaRef ds:uri="http://schemas.microsoft.com/office/infopath/2007/PartnerControls"/>
+    <ds:schemaRef ds:uri="http://schemas.microsoft.com/sharepoint/v3/contenttype/forms"/>
   </ds:schemaRefs>
 </ds:datastoreItem>
 </file>
 
 <file path=customXml/itemProps2.xml><?xml version="1.0" encoding="utf-8"?>
+<ds:datastoreItem xmlns:ds="http://schemas.openxmlformats.org/officeDocument/2006/customXml" ds:itemID="{2569B506-F624-4C68-BD04-0614C7DB4D6B}">
+  <ds:schemaRefs>
+    <ds:schemaRef ds:uri="http://schemas.openxmlformats.org/officeDocument/2006/bibliography"/>
+  </ds:schemaRefs>
+</ds:datastoreItem>
+</file>
+
+<file path=customXml/itemProps3.xml><?xml version="1.0" encoding="utf-8"?>
 <ds:datastoreItem xmlns:ds="http://schemas.openxmlformats.org/officeDocument/2006/customXml" ds:itemID="{9BE6D2A7-B30B-4A63-9024-7E850419A9C6}">
   <ds:schemaRefs>
     <ds:schemaRef ds:uri="http://schemas.microsoft.com/office/2006/metadata/contentType"/>
@@ -6909,18 +6711,11 @@
 </ds:datastoreItem>
 </file>
 
-<file path=customXml/itemProps3.xml><?xml version="1.0" encoding="utf-8"?>
-<ds:datastoreItem xmlns:ds="http://schemas.openxmlformats.org/officeDocument/2006/customXml" ds:itemID="{2569B506-F624-4C68-BD04-0614C7DB4D6B}">
+<file path=customXml/itemProps4.xml><?xml version="1.0" encoding="utf-8"?>
+<ds:datastoreItem xmlns:ds="http://schemas.openxmlformats.org/officeDocument/2006/customXml" ds:itemID="{4D282D3A-0041-4318-902F-DA2E56C8F3C7}">
   <ds:schemaRefs>
-    <ds:schemaRef ds:uri="http://schemas.openxmlformats.org/officeDocument/2006/bibliography"/>
-  </ds:schemaRefs>
-</ds:datastoreItem>
-</file>
-
-<file path=customXml/itemProps4.xml><?xml version="1.0" encoding="utf-8"?>
-<ds:datastoreItem xmlns:ds="http://schemas.openxmlformats.org/officeDocument/2006/customXml" ds:itemID="{47D05515-80D8-40FC-BC66-67CA2C6CDB2A}">
-  <ds:schemaRefs>
-    <ds:schemaRef ds:uri="http://schemas.microsoft.com/sharepoint/v3/contenttype/forms"/>
+    <ds:schemaRef ds:uri="http://schemas.microsoft.com/office/2006/metadata/properties"/>
+    <ds:schemaRef ds:uri="http://schemas.microsoft.com/office/infopath/2007/PartnerControls"/>
   </ds:schemaRefs>
 </ds:datastoreItem>
 </file>
</xml_diff>